<commit_message>
Finished preliminary Class Diagram, fixed CRC cards
</commit_message>
<xml_diff>
--- a/Project-Part-2-Theeungpohp/CRCCards.docx
+++ b/Project-Part-2-Theeungpohp/CRCCards.docx
@@ -374,10 +374,7 @@
               <w:spacing w:line="240" w:lineRule="auto"/>
             </w:pPr>
             <w:r>
-              <w:t xml:space="preserve">Manages hierarchy of </w:t>
-            </w:r>
-            <w:r>
-              <w:t>accounts</w:t>
+              <w:t>Manages hierarchy of accounts</w:t>
             </w:r>
           </w:p>
         </w:tc>
@@ -437,8 +434,6 @@
               <w:spacing w:line="240" w:lineRule="auto"/>
               <w:jc w:val="right"/>
             </w:pPr>
-            <w:bookmarkStart w:id="0" w:name="_GoBack"/>
-            <w:bookmarkEnd w:id="0"/>
           </w:p>
         </w:tc>
       </w:tr>
@@ -1117,286 +1112,8 @@
         <w:widowControl w:val="0"/>
         <w:spacing w:line="240" w:lineRule="auto"/>
       </w:pPr>
-    </w:p>
-    <w:p>
-      <w:pPr>
-        <w:widowControl w:val="0"/>
-        <w:spacing w:line="240" w:lineRule="auto"/>
-      </w:pPr>
-    </w:p>
-    <w:tbl>
-      <w:tblPr>
-        <w:tblStyle w:val="a7"/>
-        <w:tblW w:w="9360" w:type="dxa"/>
-        <w:tblBorders>
-          <w:top w:val="single" w:sz="8" w:space="0" w:color="000000"/>
-          <w:left w:val="single" w:sz="8" w:space="0" w:color="000000"/>
-          <w:bottom w:val="single" w:sz="8" w:space="0" w:color="000000"/>
-          <w:right w:val="single" w:sz="8" w:space="0" w:color="000000"/>
-          <w:insideH w:val="single" w:sz="8" w:space="0" w:color="000000"/>
-          <w:insideV w:val="single" w:sz="8" w:space="0" w:color="000000"/>
-        </w:tblBorders>
-        <w:tblLayout w:type="fixed"/>
-        <w:tblLook w:val="0600" w:firstRow="0" w:lastRow="0" w:firstColumn="0" w:lastColumn="0" w:noHBand="1" w:noVBand="1"/>
-      </w:tblPr>
-      <w:tblGrid>
-        <w:gridCol w:w="4680"/>
-        <w:gridCol w:w="4680"/>
-      </w:tblGrid>
-      <w:tr>
-        <w:trPr>
-          <w:trHeight w:val="420"/>
-        </w:trPr>
-        <w:tc>
-          <w:tcPr>
-            <w:tcW w:w="9360" w:type="dxa"/>
-            <w:gridSpan w:val="2"/>
-            <w:tcMar>
-              <w:top w:w="100" w:type="dxa"/>
-              <w:left w:w="100" w:type="dxa"/>
-              <w:bottom w:w="100" w:type="dxa"/>
-              <w:right w:w="100" w:type="dxa"/>
-            </w:tcMar>
-          </w:tcPr>
-          <w:p>
-            <w:pPr>
-              <w:widowControl w:val="0"/>
-              <w:spacing w:line="240" w:lineRule="auto"/>
-              <w:jc w:val="center"/>
-            </w:pPr>
-            <w:r>
-              <w:t>Menu</w:t>
-            </w:r>
-          </w:p>
-        </w:tc>
-      </w:tr>
-      <w:tr>
-        <w:tc>
-          <w:tcPr>
-            <w:tcW w:w="4680" w:type="dxa"/>
-            <w:tcMar>
-              <w:top w:w="100" w:type="dxa"/>
-              <w:left w:w="100" w:type="dxa"/>
-              <w:bottom w:w="100" w:type="dxa"/>
-              <w:right w:w="100" w:type="dxa"/>
-            </w:tcMar>
-          </w:tcPr>
-          <w:p>
-            <w:pPr>
-              <w:widowControl w:val="0"/>
-              <w:spacing w:line="240" w:lineRule="auto"/>
-            </w:pPr>
-            <w:r>
-              <w:t>Controls button commands</w:t>
-            </w:r>
-          </w:p>
-        </w:tc>
-        <w:tc>
-          <w:tcPr>
-            <w:tcW w:w="4680" w:type="dxa"/>
-            <w:tcMar>
-              <w:top w:w="100" w:type="dxa"/>
-              <w:left w:w="100" w:type="dxa"/>
-              <w:bottom w:w="100" w:type="dxa"/>
-              <w:right w:w="100" w:type="dxa"/>
-            </w:tcMar>
-          </w:tcPr>
-          <w:p>
-            <w:pPr>
-              <w:widowControl w:val="0"/>
-              <w:spacing w:line="240" w:lineRule="auto"/>
-              <w:jc w:val="right"/>
-            </w:pPr>
-            <w:r>
-              <w:t>Button</w:t>
-            </w:r>
-          </w:p>
-        </w:tc>
-      </w:tr>
-      <w:tr>
-        <w:tc>
-          <w:tcPr>
-            <w:tcW w:w="4680" w:type="dxa"/>
-            <w:tcMar>
-              <w:top w:w="100" w:type="dxa"/>
-              <w:left w:w="100" w:type="dxa"/>
-              <w:bottom w:w="100" w:type="dxa"/>
-              <w:right w:w="100" w:type="dxa"/>
-            </w:tcMar>
-          </w:tcPr>
-          <w:p>
-            <w:pPr>
-              <w:widowControl w:val="0"/>
-              <w:spacing w:line="240" w:lineRule="auto"/>
-            </w:pPr>
-          </w:p>
-        </w:tc>
-        <w:tc>
-          <w:tcPr>
-            <w:tcW w:w="4680" w:type="dxa"/>
-            <w:tcMar>
-              <w:top w:w="100" w:type="dxa"/>
-              <w:left w:w="100" w:type="dxa"/>
-              <w:bottom w:w="100" w:type="dxa"/>
-              <w:right w:w="100" w:type="dxa"/>
-            </w:tcMar>
-          </w:tcPr>
-          <w:p>
-            <w:pPr>
-              <w:widowControl w:val="0"/>
-              <w:spacing w:line="240" w:lineRule="auto"/>
-              <w:jc w:val="right"/>
-            </w:pPr>
-          </w:p>
-        </w:tc>
-      </w:tr>
-    </w:tbl>
-    <w:p>
-      <w:pPr>
-        <w:widowControl w:val="0"/>
-        <w:spacing w:line="240" w:lineRule="auto"/>
-      </w:pPr>
-    </w:p>
-    <w:p>
-      <w:pPr>
-        <w:widowControl w:val="0"/>
-        <w:spacing w:line="240" w:lineRule="auto"/>
-      </w:pPr>
-    </w:p>
-    <w:tbl>
-      <w:tblPr>
-        <w:tblStyle w:val="a8"/>
-        <w:tblW w:w="9360" w:type="dxa"/>
-        <w:tblBorders>
-          <w:top w:val="single" w:sz="8" w:space="0" w:color="000000"/>
-          <w:left w:val="single" w:sz="8" w:space="0" w:color="000000"/>
-          <w:bottom w:val="single" w:sz="8" w:space="0" w:color="000000"/>
-          <w:right w:val="single" w:sz="8" w:space="0" w:color="000000"/>
-          <w:insideH w:val="single" w:sz="8" w:space="0" w:color="000000"/>
-          <w:insideV w:val="single" w:sz="8" w:space="0" w:color="000000"/>
-        </w:tblBorders>
-        <w:tblLayout w:type="fixed"/>
-        <w:tblLook w:val="0600" w:firstRow="0" w:lastRow="0" w:firstColumn="0" w:lastColumn="0" w:noHBand="1" w:noVBand="1"/>
-      </w:tblPr>
-      <w:tblGrid>
-        <w:gridCol w:w="4680"/>
-        <w:gridCol w:w="4680"/>
-      </w:tblGrid>
-      <w:tr>
-        <w:trPr>
-          <w:trHeight w:val="420"/>
-        </w:trPr>
-        <w:tc>
-          <w:tcPr>
-            <w:tcW w:w="9360" w:type="dxa"/>
-            <w:gridSpan w:val="2"/>
-            <w:tcMar>
-              <w:top w:w="100" w:type="dxa"/>
-              <w:left w:w="100" w:type="dxa"/>
-              <w:bottom w:w="100" w:type="dxa"/>
-              <w:right w:w="100" w:type="dxa"/>
-            </w:tcMar>
-          </w:tcPr>
-          <w:p>
-            <w:pPr>
-              <w:widowControl w:val="0"/>
-              <w:spacing w:line="240" w:lineRule="auto"/>
-              <w:jc w:val="center"/>
-            </w:pPr>
-            <w:r>
-              <w:t>Button</w:t>
-            </w:r>
-          </w:p>
-        </w:tc>
-      </w:tr>
-      <w:tr>
-        <w:tc>
-          <w:tcPr>
-            <w:tcW w:w="4680" w:type="dxa"/>
-            <w:tcMar>
-              <w:top w:w="100" w:type="dxa"/>
-              <w:left w:w="100" w:type="dxa"/>
-              <w:bottom w:w="100" w:type="dxa"/>
-              <w:right w:w="100" w:type="dxa"/>
-            </w:tcMar>
-          </w:tcPr>
-          <w:p>
-            <w:pPr>
-              <w:widowControl w:val="0"/>
-              <w:spacing w:line="240" w:lineRule="auto"/>
-            </w:pPr>
-            <w:proofErr w:type="spellStart"/>
-            <w:r>
-              <w:t>Manges</w:t>
-            </w:r>
-            <w:proofErr w:type="spellEnd"/>
-            <w:r>
-              <w:t xml:space="preserve"> clicks</w:t>
-            </w:r>
-          </w:p>
-        </w:tc>
-        <w:tc>
-          <w:tcPr>
-            <w:tcW w:w="4680" w:type="dxa"/>
-            <w:tcMar>
-              <w:top w:w="100" w:type="dxa"/>
-              <w:left w:w="100" w:type="dxa"/>
-              <w:bottom w:w="100" w:type="dxa"/>
-              <w:right w:w="100" w:type="dxa"/>
-            </w:tcMar>
-          </w:tcPr>
-          <w:p>
-            <w:pPr>
-              <w:widowControl w:val="0"/>
-              <w:spacing w:line="240" w:lineRule="auto"/>
-              <w:jc w:val="right"/>
-            </w:pPr>
-          </w:p>
-        </w:tc>
-      </w:tr>
-      <w:tr>
-        <w:tc>
-          <w:tcPr>
-            <w:tcW w:w="4680" w:type="dxa"/>
-            <w:tcMar>
-              <w:top w:w="100" w:type="dxa"/>
-              <w:left w:w="100" w:type="dxa"/>
-              <w:bottom w:w="100" w:type="dxa"/>
-              <w:right w:w="100" w:type="dxa"/>
-            </w:tcMar>
-          </w:tcPr>
-          <w:p>
-            <w:pPr>
-              <w:widowControl w:val="0"/>
-              <w:spacing w:line="240" w:lineRule="auto"/>
-            </w:pPr>
-          </w:p>
-        </w:tc>
-        <w:tc>
-          <w:tcPr>
-            <w:tcW w:w="4680" w:type="dxa"/>
-            <w:tcMar>
-              <w:top w:w="100" w:type="dxa"/>
-              <w:left w:w="100" w:type="dxa"/>
-              <w:bottom w:w="100" w:type="dxa"/>
-              <w:right w:w="100" w:type="dxa"/>
-            </w:tcMar>
-          </w:tcPr>
-          <w:p>
-            <w:pPr>
-              <w:widowControl w:val="0"/>
-              <w:spacing w:line="240" w:lineRule="auto"/>
-              <w:jc w:val="right"/>
-            </w:pPr>
-          </w:p>
-        </w:tc>
-      </w:tr>
-    </w:tbl>
-    <w:p>
-      <w:pPr>
-        <w:widowControl w:val="0"/>
-        <w:spacing w:line="240" w:lineRule="auto"/>
-      </w:pPr>
+      <w:bookmarkStart w:id="0" w:name="_GoBack"/>
+      <w:bookmarkEnd w:id="0"/>
     </w:p>
     <w:tbl>
       <w:tblPr>

</xml_diff>